<commit_message>
weekend will come again
</commit_message>
<xml_diff>
--- a/WiSo-Aufgaben_20_09_23.docx
+++ b/WiSo-Aufgaben_20_09_23.docx
@@ -16166,31 +16166,7 @@
               <w:rPr>
                 <w:sz w:val="17"/>
               </w:rPr>
-              <w:t>Vermittlung von fachtheoretischen, berufsbezogenen (</w:t>
-            </w:r>
-            <w:r>
-              <w:rPr>
-                <w:sz w:val="17"/>
-              </w:rPr>
-              <w:t>Fächer</w:t>
-            </w:r>
-            <w:r>
-              <w:rPr>
-                <w:sz w:val="17"/>
-              </w:rPr>
-              <w:t>: Geschäftsprozesse, Steuerung und Kontrolle, Wirtschafts- und Sozialprozesse) und berufsübergreifenden Lerninhalten (</w:t>
-            </w:r>
-            <w:r>
-              <w:rPr>
-                <w:sz w:val="17"/>
-              </w:rPr>
-              <w:t>Fächer</w:t>
-            </w:r>
-            <w:r>
-              <w:rPr>
-                <w:sz w:val="17"/>
-              </w:rPr>
-              <w:t>: Deutsch/Kommunikation, Politik/Gesellschaftslehre, Religion, Sport/Gesundheitsforderung)</w:t>
+              <w:t>Vermittlung von fachtheoretischen, berufsbezogenen (Fächer: Geschäftsprozesse, Steuerung und Kontrolle, Wirtschafts- und Sozialprozesse) und berufsübergreifenden Lerninhalten (Fächer: Deutsch/Kommunikation, Politik/Gesellschaftslehre, Religion, Sport/Gesundheitsforderung)</w:t>
             </w:r>
           </w:p>
           <w:p>
@@ -17851,54 +17827,6 @@
       </w:pPr>
       <w:r>
         <w:rPr>
-          <w:noProof/>
-        </w:rPr>
-        <w:drawing>
-          <wp:anchor distT="0" distB="0" distL="0" distR="0" simplePos="0" relativeHeight="15757824" behindDoc="0" locked="0" layoutInCell="1" allowOverlap="1" wp14:anchorId="78B07599" wp14:editId="249C58E8">
-            <wp:simplePos x="0" y="0"/>
-            <wp:positionH relativeFrom="page">
-              <wp:posOffset>3139440</wp:posOffset>
-            </wp:positionH>
-            <wp:positionV relativeFrom="paragraph">
-              <wp:posOffset>117486</wp:posOffset>
-            </wp:positionV>
-            <wp:extent cx="185928" cy="222504"/>
-            <wp:effectExtent l="0" t="0" r="0" b="0"/>
-            <wp:wrapNone/>
-            <wp:docPr id="89" name="image51.png"/>
-            <wp:cNvGraphicFramePr>
-              <a:graphicFrameLocks xmlns:a="http://schemas.openxmlformats.org/drawingml/2006/main" noChangeAspect="1"/>
-            </wp:cNvGraphicFramePr>
-            <a:graphic xmlns:a="http://schemas.openxmlformats.org/drawingml/2006/main">
-              <a:graphicData uri="http://schemas.openxmlformats.org/drawingml/2006/picture">
-                <pic:pic xmlns:pic="http://schemas.openxmlformats.org/drawingml/2006/picture">
-                  <pic:nvPicPr>
-                    <pic:cNvPr id="90" name="image51.png"/>
-                    <pic:cNvPicPr/>
-                  </pic:nvPicPr>
-                  <pic:blipFill>
-                    <a:blip r:embed="rId39" cstate="print"/>
-                    <a:stretch>
-                      <a:fillRect/>
-                    </a:stretch>
-                  </pic:blipFill>
-                  <pic:spPr>
-                    <a:xfrm>
-                      <a:off x="0" y="0"/>
-                      <a:ext cx="185928" cy="222504"/>
-                    </a:xfrm>
-                    <a:prstGeom prst="rect">
-                      <a:avLst/>
-                    </a:prstGeom>
-                  </pic:spPr>
-                </pic:pic>
-              </a:graphicData>
-            </a:graphic>
-          </wp:anchor>
-        </w:drawing>
-      </w:r>
-      <w:r>
-        <w:rPr>
           <w:sz w:val="19"/>
         </w:rPr>
         <w:t>Die</w:t>
@@ -18000,54 +17928,6 @@
       </w:pPr>
       <w:r>
         <w:rPr>
-          <w:noProof/>
-        </w:rPr>
-        <w:drawing>
-          <wp:anchor distT="0" distB="0" distL="0" distR="0" simplePos="0" relativeHeight="15758336" behindDoc="0" locked="0" layoutInCell="1" allowOverlap="1" wp14:anchorId="1D0B8C88" wp14:editId="5F1B057C">
-            <wp:simplePos x="0" y="0"/>
-            <wp:positionH relativeFrom="page">
-              <wp:posOffset>3142488</wp:posOffset>
-            </wp:positionH>
-            <wp:positionV relativeFrom="paragraph">
-              <wp:posOffset>403363</wp:posOffset>
-            </wp:positionV>
-            <wp:extent cx="185928" cy="222504"/>
-            <wp:effectExtent l="0" t="0" r="0" b="0"/>
-            <wp:wrapNone/>
-            <wp:docPr id="91" name="image52.png"/>
-            <wp:cNvGraphicFramePr>
-              <a:graphicFrameLocks xmlns:a="http://schemas.openxmlformats.org/drawingml/2006/main" noChangeAspect="1"/>
-            </wp:cNvGraphicFramePr>
-            <a:graphic xmlns:a="http://schemas.openxmlformats.org/drawingml/2006/main">
-              <a:graphicData uri="http://schemas.openxmlformats.org/drawingml/2006/picture">
-                <pic:pic xmlns:pic="http://schemas.openxmlformats.org/drawingml/2006/picture">
-                  <pic:nvPicPr>
-                    <pic:cNvPr id="92" name="image52.png"/>
-                    <pic:cNvPicPr/>
-                  </pic:nvPicPr>
-                  <pic:blipFill>
-                    <a:blip r:embed="rId40" cstate="print"/>
-                    <a:stretch>
-                      <a:fillRect/>
-                    </a:stretch>
-                  </pic:blipFill>
-                  <pic:spPr>
-                    <a:xfrm>
-                      <a:off x="0" y="0"/>
-                      <a:ext cx="185928" cy="222504"/>
-                    </a:xfrm>
-                    <a:prstGeom prst="rect">
-                      <a:avLst/>
-                    </a:prstGeom>
-                  </pic:spPr>
-                </pic:pic>
-              </a:graphicData>
-            </a:graphic>
-          </wp:anchor>
-        </w:drawing>
-      </w:r>
-      <w:r>
-        <w:rPr>
           <w:w w:val="95"/>
           <w:sz w:val="19"/>
         </w:rPr>
@@ -18301,54 +18181,6 @@
           <w:sz w:val="19"/>
         </w:rPr>
       </w:pPr>
-      <w:r>
-        <w:rPr>
-          <w:noProof/>
-        </w:rPr>
-        <w:drawing>
-          <wp:anchor distT="0" distB="0" distL="0" distR="0" simplePos="0" relativeHeight="15758848" behindDoc="0" locked="0" layoutInCell="1" allowOverlap="1" wp14:anchorId="2AAE5C36" wp14:editId="7E14483F">
-            <wp:simplePos x="0" y="0"/>
-            <wp:positionH relativeFrom="page">
-              <wp:posOffset>3145536</wp:posOffset>
-            </wp:positionH>
-            <wp:positionV relativeFrom="paragraph">
-              <wp:posOffset>261250</wp:posOffset>
-            </wp:positionV>
-            <wp:extent cx="185928" cy="219456"/>
-            <wp:effectExtent l="0" t="0" r="0" b="0"/>
-            <wp:wrapNone/>
-            <wp:docPr id="93" name="image53.png"/>
-            <wp:cNvGraphicFramePr>
-              <a:graphicFrameLocks xmlns:a="http://schemas.openxmlformats.org/drawingml/2006/main" noChangeAspect="1"/>
-            </wp:cNvGraphicFramePr>
-            <a:graphic xmlns:a="http://schemas.openxmlformats.org/drawingml/2006/main">
-              <a:graphicData uri="http://schemas.openxmlformats.org/drawingml/2006/picture">
-                <pic:pic xmlns:pic="http://schemas.openxmlformats.org/drawingml/2006/picture">
-                  <pic:nvPicPr>
-                    <pic:cNvPr id="94" name="image53.png"/>
-                    <pic:cNvPicPr/>
-                  </pic:nvPicPr>
-                  <pic:blipFill>
-                    <a:blip r:embed="rId41" cstate="print"/>
-                    <a:stretch>
-                      <a:fillRect/>
-                    </a:stretch>
-                  </pic:blipFill>
-                  <pic:spPr>
-                    <a:xfrm>
-                      <a:off x="0" y="0"/>
-                      <a:ext cx="185928" cy="219456"/>
-                    </a:xfrm>
-                    <a:prstGeom prst="rect">
-                      <a:avLst/>
-                    </a:prstGeom>
-                  </pic:spPr>
-                </pic:pic>
-              </a:graphicData>
-            </a:graphic>
-          </wp:anchor>
-        </w:drawing>
-      </w:r>
       <w:r>
         <w:rPr>
           <w:w w:val="95"/>
@@ -19047,7 +18879,7 @@
                     <pic:cNvPicPr/>
                   </pic:nvPicPr>
                   <pic:blipFill>
-                    <a:blip r:embed="rId42" cstate="print"/>
+                    <a:blip r:embed="rId39" cstate="print"/>
                     <a:stretch>
                       <a:fillRect/>
                     </a:stretch>
@@ -19402,68 +19234,6 @@
         </w:rPr>
       </w:pPr>
       <w:r>
-        <w:pict w14:anchorId="042F9D80">
-          <v:group id="_x0000_s1048" alt="" style="position:absolute;left:0;text-align:left;margin-left:487.9pt;margin-top:-8.25pt;width:17.05pt;height:18pt;z-index:15756800;mso-position-horizontal-relative:page" coordorigin="9758,-165" coordsize="341,360">
-            <v:line id="_x0000_s1049" alt="" style="position:absolute" from="9758,188" to="10099,188" strokecolor="#181818" strokeweight=".72pt"/>
-            <v:shape id="_x0000_s1050" alt="" style="position:absolute;left:9758;top:-166;width:341;height:360" coordorigin="9758,-165" coordsize="341,360" o:spt="100" adj="0,,0" path="m9758,-158r341,m9766,195r,-360e" filled="f" strokecolor="#181818" strokeweight=".72pt">
-              <v:stroke joinstyle="round"/>
-              <v:formulas/>
-              <v:path arrowok="t" o:connecttype="segments"/>
-            </v:shape>
-            <v:line id="_x0000_s1051" alt="" style="position:absolute" from="10092,195" to="10092,-165" strokecolor="#181818" strokeweight=".72pt"/>
-            <w10:wrap anchorx="page"/>
-          </v:group>
-        </w:pict>
-      </w:r>
-      <w:r>
-        <w:rPr>
-          <w:noProof/>
-        </w:rPr>
-        <w:drawing>
-          <wp:anchor distT="0" distB="0" distL="0" distR="0" simplePos="0" relativeHeight="15762944" behindDoc="0" locked="0" layoutInCell="1" allowOverlap="1" wp14:anchorId="3C29E2A1" wp14:editId="2DE809C4">
-            <wp:simplePos x="0" y="0"/>
-            <wp:positionH relativeFrom="page">
-              <wp:posOffset>6510528</wp:posOffset>
-            </wp:positionH>
-            <wp:positionV relativeFrom="paragraph">
-              <wp:posOffset>-83450</wp:posOffset>
-            </wp:positionV>
-            <wp:extent cx="188976" cy="219456"/>
-            <wp:effectExtent l="0" t="0" r="0" b="0"/>
-            <wp:wrapNone/>
-            <wp:docPr id="97" name="image55.png"/>
-            <wp:cNvGraphicFramePr>
-              <a:graphicFrameLocks xmlns:a="http://schemas.openxmlformats.org/drawingml/2006/main" noChangeAspect="1"/>
-            </wp:cNvGraphicFramePr>
-            <a:graphic xmlns:a="http://schemas.openxmlformats.org/drawingml/2006/main">
-              <a:graphicData uri="http://schemas.openxmlformats.org/drawingml/2006/picture">
-                <pic:pic xmlns:pic="http://schemas.openxmlformats.org/drawingml/2006/picture">
-                  <pic:nvPicPr>
-                    <pic:cNvPr id="98" name="image55.png"/>
-                    <pic:cNvPicPr/>
-                  </pic:nvPicPr>
-                  <pic:blipFill>
-                    <a:blip r:embed="rId43" cstate="print"/>
-                    <a:stretch>
-                      <a:fillRect/>
-                    </a:stretch>
-                  </pic:blipFill>
-                  <pic:spPr>
-                    <a:xfrm>
-                      <a:off x="0" y="0"/>
-                      <a:ext cx="188976" cy="219456"/>
-                    </a:xfrm>
-                    <a:prstGeom prst="rect">
-                      <a:avLst/>
-                    </a:prstGeom>
-                  </pic:spPr>
-                </pic:pic>
-              </a:graphicData>
-            </a:graphic>
-          </wp:anchor>
-        </w:drawing>
-      </w:r>
-      <w:r>
         <w:rPr>
           <w:rFonts w:ascii="Times New Roman"/>
           <w:i/>
@@ -19501,54 +19271,6 @@
       </w:pPr>
       <w:r>
         <w:rPr>
-          <w:noProof/>
-        </w:rPr>
-        <w:drawing>
-          <wp:anchor distT="0" distB="0" distL="0" distR="0" simplePos="0" relativeHeight="15759360" behindDoc="0" locked="0" layoutInCell="1" allowOverlap="1" wp14:anchorId="39CB5E6C" wp14:editId="49F2343E">
-            <wp:simplePos x="0" y="0"/>
-            <wp:positionH relativeFrom="page">
-              <wp:posOffset>3154680</wp:posOffset>
-            </wp:positionH>
-            <wp:positionV relativeFrom="paragraph">
-              <wp:posOffset>417841</wp:posOffset>
-            </wp:positionV>
-            <wp:extent cx="185928" cy="219456"/>
-            <wp:effectExtent l="0" t="0" r="0" b="0"/>
-            <wp:wrapNone/>
-            <wp:docPr id="99" name="image56.png"/>
-            <wp:cNvGraphicFramePr>
-              <a:graphicFrameLocks xmlns:a="http://schemas.openxmlformats.org/drawingml/2006/main" noChangeAspect="1"/>
-            </wp:cNvGraphicFramePr>
-            <a:graphic xmlns:a="http://schemas.openxmlformats.org/drawingml/2006/main">
-              <a:graphicData uri="http://schemas.openxmlformats.org/drawingml/2006/picture">
-                <pic:pic xmlns:pic="http://schemas.openxmlformats.org/drawingml/2006/picture">
-                  <pic:nvPicPr>
-                    <pic:cNvPr id="100" name="image56.png"/>
-                    <pic:cNvPicPr/>
-                  </pic:nvPicPr>
-                  <pic:blipFill>
-                    <a:blip r:embed="rId44" cstate="print"/>
-                    <a:stretch>
-                      <a:fillRect/>
-                    </a:stretch>
-                  </pic:blipFill>
-                  <pic:spPr>
-                    <a:xfrm>
-                      <a:off x="0" y="0"/>
-                      <a:ext cx="185928" cy="219456"/>
-                    </a:xfrm>
-                    <a:prstGeom prst="rect">
-                      <a:avLst/>
-                    </a:prstGeom>
-                  </pic:spPr>
-                </pic:pic>
-              </a:graphicData>
-            </a:graphic>
-          </wp:anchor>
-        </w:drawing>
-      </w:r>
-      <w:r>
-        <w:rPr>
           <w:w w:val="95"/>
         </w:rPr>
         <w:t xml:space="preserve">Eine Eintragung des Ausbildungsvertrages in das </w:t>
@@ -19743,54 +19465,6 @@
       </w:pPr>
       <w:r>
         <w:rPr>
-          <w:noProof/>
-        </w:rPr>
-        <w:drawing>
-          <wp:anchor distT="0" distB="0" distL="0" distR="0" simplePos="0" relativeHeight="15759872" behindDoc="0" locked="0" layoutInCell="1" allowOverlap="1" wp14:anchorId="6BCB14A6" wp14:editId="68E4143F">
-            <wp:simplePos x="0" y="0"/>
-            <wp:positionH relativeFrom="page">
-              <wp:posOffset>3166872</wp:posOffset>
-            </wp:positionH>
-            <wp:positionV relativeFrom="paragraph">
-              <wp:posOffset>259472</wp:posOffset>
-            </wp:positionV>
-            <wp:extent cx="185928" cy="219456"/>
-            <wp:effectExtent l="0" t="0" r="0" b="0"/>
-            <wp:wrapNone/>
-            <wp:docPr id="101" name="image57.png"/>
-            <wp:cNvGraphicFramePr>
-              <a:graphicFrameLocks xmlns:a="http://schemas.openxmlformats.org/drawingml/2006/main" noChangeAspect="1"/>
-            </wp:cNvGraphicFramePr>
-            <a:graphic xmlns:a="http://schemas.openxmlformats.org/drawingml/2006/main">
-              <a:graphicData uri="http://schemas.openxmlformats.org/drawingml/2006/picture">
-                <pic:pic xmlns:pic="http://schemas.openxmlformats.org/drawingml/2006/picture">
-                  <pic:nvPicPr>
-                    <pic:cNvPr id="102" name="image57.png"/>
-                    <pic:cNvPicPr/>
-                  </pic:nvPicPr>
-                  <pic:blipFill>
-                    <a:blip r:embed="rId45" cstate="print"/>
-                    <a:stretch>
-                      <a:fillRect/>
-                    </a:stretch>
-                  </pic:blipFill>
-                  <pic:spPr>
-                    <a:xfrm>
-                      <a:off x="0" y="0"/>
-                      <a:ext cx="185928" cy="219456"/>
-                    </a:xfrm>
-                    <a:prstGeom prst="rect">
-                      <a:avLst/>
-                    </a:prstGeom>
-                  </pic:spPr>
-                </pic:pic>
-              </a:graphicData>
-            </a:graphic>
-          </wp:anchor>
-        </w:drawing>
-      </w:r>
-      <w:r>
-        <w:rPr>
           <w:w w:val="95"/>
           <w:sz w:val="19"/>
         </w:rPr>
@@ -19944,54 +19618,6 @@
       </w:pPr>
       <w:r>
         <w:rPr>
-          <w:noProof/>
-        </w:rPr>
-        <w:drawing>
-          <wp:anchor distT="0" distB="0" distL="0" distR="0" simplePos="0" relativeHeight="15760896" behindDoc="0" locked="0" layoutInCell="1" allowOverlap="1" wp14:anchorId="10E99D1D" wp14:editId="6D3D2E69">
-            <wp:simplePos x="0" y="0"/>
-            <wp:positionH relativeFrom="page">
-              <wp:posOffset>3172968</wp:posOffset>
-            </wp:positionH>
-            <wp:positionV relativeFrom="paragraph">
-              <wp:posOffset>403871</wp:posOffset>
-            </wp:positionV>
-            <wp:extent cx="182880" cy="219456"/>
-            <wp:effectExtent l="0" t="0" r="0" b="0"/>
-            <wp:wrapNone/>
-            <wp:docPr id="103" name="image58.png"/>
-            <wp:cNvGraphicFramePr>
-              <a:graphicFrameLocks xmlns:a="http://schemas.openxmlformats.org/drawingml/2006/main" noChangeAspect="1"/>
-            </wp:cNvGraphicFramePr>
-            <a:graphic xmlns:a="http://schemas.openxmlformats.org/drawingml/2006/main">
-              <a:graphicData uri="http://schemas.openxmlformats.org/drawingml/2006/picture">
-                <pic:pic xmlns:pic="http://schemas.openxmlformats.org/drawingml/2006/picture">
-                  <pic:nvPicPr>
-                    <pic:cNvPr id="104" name="image58.png"/>
-                    <pic:cNvPicPr/>
-                  </pic:nvPicPr>
-                  <pic:blipFill>
-                    <a:blip r:embed="rId46" cstate="print"/>
-                    <a:stretch>
-                      <a:fillRect/>
-                    </a:stretch>
-                  </pic:blipFill>
-                  <pic:spPr>
-                    <a:xfrm>
-                      <a:off x="0" y="0"/>
-                      <a:ext cx="182880" cy="219456"/>
-                    </a:xfrm>
-                    <a:prstGeom prst="rect">
-                      <a:avLst/>
-                    </a:prstGeom>
-                  </pic:spPr>
-                </pic:pic>
-              </a:graphicData>
-            </a:graphic>
-          </wp:anchor>
-        </w:drawing>
-      </w:r>
-      <w:r>
-        <w:rPr>
           <w:w w:val="95"/>
           <w:sz w:val="19"/>
         </w:rPr>
@@ -20157,102 +19783,6 @@
           <w:sz w:val="19"/>
         </w:rPr>
       </w:pPr>
-      <w:r>
-        <w:rPr>
-          <w:noProof/>
-        </w:rPr>
-        <w:drawing>
-          <wp:anchor distT="0" distB="0" distL="0" distR="0" simplePos="0" relativeHeight="15761920" behindDoc="0" locked="0" layoutInCell="1" allowOverlap="1" wp14:anchorId="5F2A59EB" wp14:editId="76C87C3C">
-            <wp:simplePos x="0" y="0"/>
-            <wp:positionH relativeFrom="page">
-              <wp:posOffset>3176016</wp:posOffset>
-            </wp:positionH>
-            <wp:positionV relativeFrom="paragraph">
-              <wp:posOffset>260615</wp:posOffset>
-            </wp:positionV>
-            <wp:extent cx="185928" cy="219456"/>
-            <wp:effectExtent l="0" t="0" r="0" b="0"/>
-            <wp:wrapNone/>
-            <wp:docPr id="105" name="image59.png"/>
-            <wp:cNvGraphicFramePr>
-              <a:graphicFrameLocks xmlns:a="http://schemas.openxmlformats.org/drawingml/2006/main" noChangeAspect="1"/>
-            </wp:cNvGraphicFramePr>
-            <a:graphic xmlns:a="http://schemas.openxmlformats.org/drawingml/2006/main">
-              <a:graphicData uri="http://schemas.openxmlformats.org/drawingml/2006/picture">
-                <pic:pic xmlns:pic="http://schemas.openxmlformats.org/drawingml/2006/picture">
-                  <pic:nvPicPr>
-                    <pic:cNvPr id="106" name="image59.png"/>
-                    <pic:cNvPicPr/>
-                  </pic:nvPicPr>
-                  <pic:blipFill>
-                    <a:blip r:embed="rId47" cstate="print"/>
-                    <a:stretch>
-                      <a:fillRect/>
-                    </a:stretch>
-                  </pic:blipFill>
-                  <pic:spPr>
-                    <a:xfrm>
-                      <a:off x="0" y="0"/>
-                      <a:ext cx="185928" cy="219456"/>
-                    </a:xfrm>
-                    <a:prstGeom prst="rect">
-                      <a:avLst/>
-                    </a:prstGeom>
-                  </pic:spPr>
-                </pic:pic>
-              </a:graphicData>
-            </a:graphic>
-          </wp:anchor>
-        </w:drawing>
-      </w:r>
-      <w:r>
-        <w:rPr>
-          <w:noProof/>
-        </w:rPr>
-        <w:drawing>
-          <wp:anchor distT="0" distB="0" distL="0" distR="0" simplePos="0" relativeHeight="15764480" behindDoc="0" locked="0" layoutInCell="1" allowOverlap="1" wp14:anchorId="04531145" wp14:editId="01CA4722">
-            <wp:simplePos x="0" y="0"/>
-            <wp:positionH relativeFrom="page">
-              <wp:posOffset>445008</wp:posOffset>
-            </wp:positionH>
-            <wp:positionV relativeFrom="paragraph">
-              <wp:posOffset>608087</wp:posOffset>
-            </wp:positionV>
-            <wp:extent cx="2916936" cy="243840"/>
-            <wp:effectExtent l="0" t="0" r="0" b="0"/>
-            <wp:wrapNone/>
-            <wp:docPr id="107" name="image60.jpeg"/>
-            <wp:cNvGraphicFramePr>
-              <a:graphicFrameLocks xmlns:a="http://schemas.openxmlformats.org/drawingml/2006/main" noChangeAspect="1"/>
-            </wp:cNvGraphicFramePr>
-            <a:graphic xmlns:a="http://schemas.openxmlformats.org/drawingml/2006/main">
-              <a:graphicData uri="http://schemas.openxmlformats.org/drawingml/2006/picture">
-                <pic:pic xmlns:pic="http://schemas.openxmlformats.org/drawingml/2006/picture">
-                  <pic:nvPicPr>
-                    <pic:cNvPr id="108" name="image60.jpeg"/>
-                    <pic:cNvPicPr/>
-                  </pic:nvPicPr>
-                  <pic:blipFill>
-                    <a:blip r:embed="rId48" cstate="print"/>
-                    <a:stretch>
-                      <a:fillRect/>
-                    </a:stretch>
-                  </pic:blipFill>
-                  <pic:spPr>
-                    <a:xfrm>
-                      <a:off x="0" y="0"/>
-                      <a:ext cx="2916936" cy="243840"/>
-                    </a:xfrm>
-                    <a:prstGeom prst="rect">
-                      <a:avLst/>
-                    </a:prstGeom>
-                  </pic:spPr>
-                </pic:pic>
-              </a:graphicData>
-            </a:graphic>
-          </wp:anchor>
-        </w:drawing>
-      </w:r>
       <w:r>
         <w:rPr>
           <w:w w:val="95"/>
@@ -20676,20 +20206,6 @@
         </w:rPr>
       </w:pPr>
       <w:r>
-        <w:pict w14:anchorId="06813CB7">
-          <v:group id="_x0000_s1044" alt="" style="position:absolute;left:0;text-align:left;margin-left:489.35pt;margin-top:3pt;width:16.1pt;height:17.55pt;z-index:15756288;mso-position-horizontal-relative:page" coordorigin="9787,60" coordsize="322,351">
-            <v:line id="_x0000_s1045" alt="" style="position:absolute" from="9787,403" to="10109,403" strokecolor="#1c1c1c" strokeweight=".72pt"/>
-            <v:shape id="_x0000_s1046" alt="" style="position:absolute;left:9787;top:60;width:322;height:351" coordorigin="9787,60" coordsize="322,351" o:spt="100" adj="0,,0" path="m9787,67r322,m9794,411r,-351e" filled="f" strokecolor="#1c1c1c" strokeweight=".72pt">
-              <v:stroke joinstyle="round"/>
-              <v:formulas/>
-              <v:path arrowok="t" o:connecttype="segments"/>
-            </v:shape>
-            <v:line id="_x0000_s1047" alt="" style="position:absolute" from="10102,411" to="10102,60" strokecolor="#1c1c1c" strokeweight=".72pt"/>
-            <w10:wrap anchorx="page"/>
-          </v:group>
-        </w:pict>
-      </w:r>
-      <w:r>
         <w:rPr>
           <w:i/>
           <w:w w:val="95"/>
@@ -21990,54 +21506,6 @@
           <w:sz w:val="19"/>
         </w:rPr>
       </w:pPr>
-      <w:r>
-        <w:rPr>
-          <w:noProof/>
-        </w:rPr>
-        <w:drawing>
-          <wp:anchor distT="0" distB="0" distL="0" distR="0" simplePos="0" relativeHeight="15763456" behindDoc="0" locked="0" layoutInCell="1" allowOverlap="1" wp14:anchorId="4986D145" wp14:editId="54172A7E">
-            <wp:simplePos x="0" y="0"/>
-            <wp:positionH relativeFrom="page">
-              <wp:posOffset>6525768</wp:posOffset>
-            </wp:positionH>
-            <wp:positionV relativeFrom="paragraph">
-              <wp:posOffset>55256</wp:posOffset>
-            </wp:positionV>
-            <wp:extent cx="188976" cy="222504"/>
-            <wp:effectExtent l="0" t="0" r="0" b="0"/>
-            <wp:wrapNone/>
-            <wp:docPr id="109" name="image61.png"/>
-            <wp:cNvGraphicFramePr>
-              <a:graphicFrameLocks xmlns:a="http://schemas.openxmlformats.org/drawingml/2006/main" noChangeAspect="1"/>
-            </wp:cNvGraphicFramePr>
-            <a:graphic xmlns:a="http://schemas.openxmlformats.org/drawingml/2006/main">
-              <a:graphicData uri="http://schemas.openxmlformats.org/drawingml/2006/picture">
-                <pic:pic xmlns:pic="http://schemas.openxmlformats.org/drawingml/2006/picture">
-                  <pic:nvPicPr>
-                    <pic:cNvPr id="110" name="image61.png"/>
-                    <pic:cNvPicPr/>
-                  </pic:nvPicPr>
-                  <pic:blipFill>
-                    <a:blip r:embed="rId49" cstate="print"/>
-                    <a:stretch>
-                      <a:fillRect/>
-                    </a:stretch>
-                  </pic:blipFill>
-                  <pic:spPr>
-                    <a:xfrm>
-                      <a:off x="0" y="0"/>
-                      <a:ext cx="188976" cy="222504"/>
-                    </a:xfrm>
-                    <a:prstGeom prst="rect">
-                      <a:avLst/>
-                    </a:prstGeom>
-                  </pic:spPr>
-                </pic:pic>
-              </a:graphicData>
-            </a:graphic>
-          </wp:anchor>
-        </w:drawing>
-      </w:r>
       <w:r>
         <w:rPr>
           <w:i/>
@@ -22236,7 +21704,7 @@
                     <pic:cNvPicPr/>
                   </pic:nvPicPr>
                   <pic:blipFill>
-                    <a:blip r:embed="rId50" cstate="print"/>
+                    <a:blip r:embed="rId40" cstate="print"/>
                     <a:stretch>
                       <a:fillRect/>
                     </a:stretch>
@@ -22636,54 +22104,6 @@
           <w:sz w:val="19"/>
         </w:rPr>
       </w:pPr>
-      <w:r>
-        <w:rPr>
-          <w:noProof/>
-        </w:rPr>
-        <w:drawing>
-          <wp:anchor distT="0" distB="0" distL="0" distR="0" simplePos="0" relativeHeight="15762432" behindDoc="0" locked="0" layoutInCell="1" allowOverlap="1" wp14:anchorId="3A4AB332" wp14:editId="5EC96718">
-            <wp:simplePos x="0" y="0"/>
-            <wp:positionH relativeFrom="page">
-              <wp:posOffset>3188208</wp:posOffset>
-            </wp:positionH>
-            <wp:positionV relativeFrom="paragraph">
-              <wp:posOffset>-248527</wp:posOffset>
-            </wp:positionV>
-            <wp:extent cx="185928" cy="222504"/>
-            <wp:effectExtent l="0" t="0" r="0" b="0"/>
-            <wp:wrapNone/>
-            <wp:docPr id="113" name="image63.png"/>
-            <wp:cNvGraphicFramePr>
-              <a:graphicFrameLocks xmlns:a="http://schemas.openxmlformats.org/drawingml/2006/main" noChangeAspect="1"/>
-            </wp:cNvGraphicFramePr>
-            <a:graphic xmlns:a="http://schemas.openxmlformats.org/drawingml/2006/main">
-              <a:graphicData uri="http://schemas.openxmlformats.org/drawingml/2006/picture">
-                <pic:pic xmlns:pic="http://schemas.openxmlformats.org/drawingml/2006/picture">
-                  <pic:nvPicPr>
-                    <pic:cNvPr id="114" name="image63.png"/>
-                    <pic:cNvPicPr/>
-                  </pic:nvPicPr>
-                  <pic:blipFill>
-                    <a:blip r:embed="rId51" cstate="print"/>
-                    <a:stretch>
-                      <a:fillRect/>
-                    </a:stretch>
-                  </pic:blipFill>
-                  <pic:spPr>
-                    <a:xfrm>
-                      <a:off x="0" y="0"/>
-                      <a:ext cx="185928" cy="222504"/>
-                    </a:xfrm>
-                    <a:prstGeom prst="rect">
-                      <a:avLst/>
-                    </a:prstGeom>
-                  </pic:spPr>
-                </pic:pic>
-              </a:graphicData>
-            </a:graphic>
-          </wp:anchor>
-        </w:drawing>
-      </w:r>
       <w:r>
         <w:rPr>
           <w:sz w:val="19"/>
@@ -22892,7 +22312,7 @@
                     <pic:cNvPicPr/>
                   </pic:nvPicPr>
                   <pic:blipFill>
-                    <a:blip r:embed="rId52" cstate="print"/>
+                    <a:blip r:embed="rId41" cstate="print"/>
                     <a:stretch>
                       <a:fillRect/>
                     </a:stretch>
@@ -22940,7 +22360,7 @@
                     <pic:cNvPicPr/>
                   </pic:nvPicPr>
                   <pic:blipFill>
-                    <a:blip r:embed="rId53" cstate="print"/>
+                    <a:blip r:embed="rId42" cstate="print"/>
                     <a:stretch>
                       <a:fillRect/>
                     </a:stretch>
@@ -22988,7 +22408,7 @@
                     <pic:cNvPicPr/>
                   </pic:nvPicPr>
                   <pic:blipFill>
-                    <a:blip r:embed="rId54" cstate="print"/>
+                    <a:blip r:embed="rId43" cstate="print"/>
                     <a:stretch>
                       <a:fillRect/>
                     </a:stretch>
@@ -23046,7 +22466,7 @@
         <w:pict w14:anchorId="30C305FF">
           <v:group id="_x0000_s1040" alt="" style="position:absolute;left:0;text-align:left;margin-left:76.25pt;margin-top:22.95pt;width:502.35pt;height:37.7pt;z-index:-15690752;mso-wrap-distance-left:0;mso-wrap-distance-right:0;mso-position-horizontal-relative:page" coordorigin="1526,459" coordsize="10047,754">
             <v:shape id="_x0000_s1041" type="#_x0000_t75" alt="" style="position:absolute;left:1526;top:459;width:10047;height:754">
-              <v:imagedata r:id="rId55" o:title=""/>
+              <v:imagedata r:id="rId44" o:title=""/>
             </v:shape>
             <v:shape id="_x0000_s1042" type="#_x0000_t202" alt="" style="position:absolute;left:1656;top:526;width:526;height:190;mso-wrap-style:square;v-text-anchor:top" filled="f" stroked="f">
               <v:textbox inset="0,0,0,0">
@@ -23921,7 +23341,7 @@
                     <pic:cNvPicPr/>
                   </pic:nvPicPr>
                   <pic:blipFill>
-                    <a:blip r:embed="rId56" cstate="print"/>
+                    <a:blip r:embed="rId45" cstate="print"/>
                     <a:stretch>
                       <a:fillRect/>
                     </a:stretch>
@@ -23969,7 +23389,7 @@
                     <pic:cNvPicPr/>
                   </pic:nvPicPr>
                   <pic:blipFill>
-                    <a:blip r:embed="rId57" cstate="print"/>
+                    <a:blip r:embed="rId46" cstate="print"/>
                     <a:stretch>
                       <a:fillRect/>
                     </a:stretch>
@@ -24017,7 +23437,7 @@
                     <pic:cNvPicPr/>
                   </pic:nvPicPr>
                   <pic:blipFill>
-                    <a:blip r:embed="rId58" cstate="print"/>
+                    <a:blip r:embed="rId47" cstate="print"/>
                     <a:stretch>
                       <a:fillRect/>
                     </a:stretch>
@@ -24065,7 +23485,7 @@
                     <pic:cNvPicPr/>
                   </pic:nvPicPr>
                   <pic:blipFill>
-                    <a:blip r:embed="rId59" cstate="print"/>
+                    <a:blip r:embed="rId48" cstate="print"/>
                     <a:stretch>
                       <a:fillRect/>
                     </a:stretch>
@@ -24113,7 +23533,7 @@
                     <pic:cNvPicPr/>
                   </pic:nvPicPr>
                   <pic:blipFill>
-                    <a:blip r:embed="rId60" cstate="print"/>
+                    <a:blip r:embed="rId49" cstate="print"/>
                     <a:stretch>
                       <a:fillRect/>
                     </a:stretch>
@@ -24676,31 +24096,7 @@
               <w:rPr>
                 <w:sz w:val="18"/>
               </w:rPr>
-              <w:t xml:space="preserve"> des</w:t>
-            </w:r>
-            <w:r>
-              <w:rPr>
-                <w:sz w:val="18"/>
-              </w:rPr>
-              <w:t xml:space="preserve"> </w:t>
-            </w:r>
-            <w:r>
-              <w:rPr>
-                <w:sz w:val="18"/>
-              </w:rPr>
-              <w:t>Aus</w:t>
-            </w:r>
-            <w:r>
-              <w:rPr>
-                <w:sz w:val="18"/>
-              </w:rPr>
-              <w:t>zu</w:t>
-            </w:r>
-            <w:r>
-              <w:rPr>
-                <w:sz w:val="18"/>
-              </w:rPr>
-              <w:t>bildenden)</w:t>
+              <w:t xml:space="preserve"> des Auszubildenden)</w:t>
             </w:r>
           </w:p>
         </w:tc>
@@ -25663,7 +25059,7 @@
                     <pic:cNvPicPr/>
                   </pic:nvPicPr>
                   <pic:blipFill>
-                    <a:blip r:embed="rId61" cstate="print"/>
+                    <a:blip r:embed="rId50" cstate="print"/>
                     <a:stretch>
                       <a:fillRect/>
                     </a:stretch>
@@ -25711,7 +25107,7 @@
                     <pic:cNvPicPr/>
                   </pic:nvPicPr>
                   <pic:blipFill>
-                    <a:blip r:embed="rId62" cstate="print"/>
+                    <a:blip r:embed="rId51" cstate="print"/>
                     <a:stretch>
                       <a:fillRect/>
                     </a:stretch>
@@ -25759,7 +25155,7 @@
                     <pic:cNvPicPr/>
                   </pic:nvPicPr>
                   <pic:blipFill>
-                    <a:blip r:embed="rId63" cstate="print"/>
+                    <a:blip r:embed="rId52" cstate="print"/>
                     <a:stretch>
                       <a:fillRect/>
                     </a:stretch>
@@ -25807,7 +25203,7 @@
                     <pic:cNvPicPr/>
                   </pic:nvPicPr>
                   <pic:blipFill>
-                    <a:blip r:embed="rId64" cstate="print"/>
+                    <a:blip r:embed="rId53" cstate="print"/>
                     <a:stretch>
                       <a:fillRect/>
                     </a:stretch>
@@ -25855,7 +25251,7 @@
                     <pic:cNvPicPr/>
                   </pic:nvPicPr>
                   <pic:blipFill>
-                    <a:blip r:embed="rId65" cstate="print"/>
+                    <a:blip r:embed="rId54" cstate="print"/>
                     <a:stretch>
                       <a:fillRect/>
                     </a:stretch>
@@ -26786,54 +26182,6 @@
       </w:pPr>
       <w:r>
         <w:rPr>
-          <w:noProof/>
-        </w:rPr>
-        <w:drawing>
-          <wp:anchor distT="0" distB="0" distL="0" distR="0" simplePos="0" relativeHeight="15779328" behindDoc="0" locked="0" layoutInCell="1" allowOverlap="1" wp14:anchorId="3A81281F" wp14:editId="07ED0A67">
-            <wp:simplePos x="0" y="0"/>
-            <wp:positionH relativeFrom="page">
-              <wp:posOffset>2898648</wp:posOffset>
-            </wp:positionH>
-            <wp:positionV relativeFrom="paragraph">
-              <wp:posOffset>47635</wp:posOffset>
-            </wp:positionV>
-            <wp:extent cx="429768" cy="222504"/>
-            <wp:effectExtent l="0" t="0" r="0" b="0"/>
-            <wp:wrapNone/>
-            <wp:docPr id="151" name="image83.png"/>
-            <wp:cNvGraphicFramePr>
-              <a:graphicFrameLocks xmlns:a="http://schemas.openxmlformats.org/drawingml/2006/main" noChangeAspect="1"/>
-            </wp:cNvGraphicFramePr>
-            <a:graphic xmlns:a="http://schemas.openxmlformats.org/drawingml/2006/main">
-              <a:graphicData uri="http://schemas.openxmlformats.org/drawingml/2006/picture">
-                <pic:pic xmlns:pic="http://schemas.openxmlformats.org/drawingml/2006/picture">
-                  <pic:nvPicPr>
-                    <pic:cNvPr id="152" name="image83.png"/>
-                    <pic:cNvPicPr/>
-                  </pic:nvPicPr>
-                  <pic:blipFill>
-                    <a:blip r:embed="rId66" cstate="print"/>
-                    <a:stretch>
-                      <a:fillRect/>
-                    </a:stretch>
-                  </pic:blipFill>
-                  <pic:spPr>
-                    <a:xfrm>
-                      <a:off x="0" y="0"/>
-                      <a:ext cx="429768" cy="222504"/>
-                    </a:xfrm>
-                    <a:prstGeom prst="rect">
-                      <a:avLst/>
-                    </a:prstGeom>
-                  </pic:spPr>
-                </pic:pic>
-              </a:graphicData>
-            </a:graphic>
-          </wp:anchor>
-        </w:drawing>
-      </w:r>
-      <w:r>
-        <w:rPr>
           <w:i/>
           <w:color w:val="282828"/>
           <w:w w:val="95"/>
@@ -27093,10 +26441,10 @@
           <v:group id="_x0000_s1028" alt="" style="position:absolute;left:0;text-align:left;margin-left:7.7pt;margin-top:13.35pt;width:225.85pt;height:223.7pt;z-index:-16633856;mso-position-horizontal-relative:page" coordorigin="154,267" coordsize="4517,4474">
             <v:line id="_x0000_s1029" alt="" style="position:absolute" from="180,4740" to="180,267" strokecolor="#48484b" strokeweight=".24pt"/>
             <v:shape id="_x0000_s1030" type="#_x0000_t75" alt="" style="position:absolute;left:153;top:3372;width:1215;height:173">
-              <v:imagedata r:id="rId67" o:title=""/>
+              <v:imagedata r:id="rId55" o:title=""/>
             </v:shape>
             <v:shape id="_x0000_s1031" type="#_x0000_t75" alt="" style="position:absolute;left:177;top:2810;width:4493;height:548">
-              <v:imagedata r:id="rId68" o:title=""/>
+              <v:imagedata r:id="rId56" o:title=""/>
             </v:shape>
             <w10:wrap anchorx="page"/>
           </v:group>
@@ -27747,55 +27095,7 @@
           <w:noProof/>
         </w:rPr>
         <w:drawing>
-          <wp:anchor distT="0" distB="0" distL="0" distR="0" simplePos="0" relativeHeight="15779840" behindDoc="0" locked="0" layoutInCell="1" allowOverlap="1" wp14:anchorId="4FAD857A" wp14:editId="4EE67807">
-            <wp:simplePos x="0" y="0"/>
-            <wp:positionH relativeFrom="page">
-              <wp:posOffset>3176016</wp:posOffset>
-            </wp:positionH>
-            <wp:positionV relativeFrom="paragraph">
-              <wp:posOffset>323480</wp:posOffset>
-            </wp:positionV>
-            <wp:extent cx="182880" cy="222504"/>
-            <wp:effectExtent l="0" t="0" r="0" b="0"/>
-            <wp:wrapNone/>
-            <wp:docPr id="153" name="image86.png"/>
-            <wp:cNvGraphicFramePr>
-              <a:graphicFrameLocks xmlns:a="http://schemas.openxmlformats.org/drawingml/2006/main" noChangeAspect="1"/>
-            </wp:cNvGraphicFramePr>
-            <a:graphic xmlns:a="http://schemas.openxmlformats.org/drawingml/2006/main">
-              <a:graphicData uri="http://schemas.openxmlformats.org/drawingml/2006/picture">
-                <pic:pic xmlns:pic="http://schemas.openxmlformats.org/drawingml/2006/picture">
-                  <pic:nvPicPr>
-                    <pic:cNvPr id="154" name="image86.png"/>
-                    <pic:cNvPicPr/>
-                  </pic:nvPicPr>
-                  <pic:blipFill>
-                    <a:blip r:embed="rId69" cstate="print"/>
-                    <a:stretch>
-                      <a:fillRect/>
-                    </a:stretch>
-                  </pic:blipFill>
-                  <pic:spPr>
-                    <a:xfrm>
-                      <a:off x="0" y="0"/>
-                      <a:ext cx="182880" cy="222504"/>
-                    </a:xfrm>
-                    <a:prstGeom prst="rect">
-                      <a:avLst/>
-                    </a:prstGeom>
-                  </pic:spPr>
-                </pic:pic>
-              </a:graphicData>
-            </a:graphic>
-          </wp:anchor>
-        </w:drawing>
-      </w:r>
-      <w:r>
-        <w:rPr>
-          <w:noProof/>
-        </w:rPr>
-        <w:drawing>
-          <wp:anchor distT="0" distB="0" distL="0" distR="0" simplePos="0" relativeHeight="486688768" behindDoc="1" locked="0" layoutInCell="1" allowOverlap="1" wp14:anchorId="7A979528" wp14:editId="24421FF6">
+          <wp:anchor distT="0" distB="0" distL="0" distR="0" simplePos="0" relativeHeight="486688768" behindDoc="1" locked="0" layoutInCell="1" allowOverlap="1" wp14:anchorId="7A979528" wp14:editId="3C5D6272">
             <wp:simplePos x="0" y="0"/>
             <wp:positionH relativeFrom="page">
               <wp:posOffset>94488</wp:posOffset>
@@ -27818,7 +27118,7 @@
                     <pic:cNvPicPr/>
                   </pic:nvPicPr>
                   <pic:blipFill>
-                    <a:blip r:embed="rId70" cstate="print"/>
+                    <a:blip r:embed="rId57" cstate="print"/>
                     <a:stretch>
                       <a:fillRect/>
                     </a:stretch>
@@ -28043,55 +27343,7 @@
           <w:noProof/>
         </w:rPr>
         <w:drawing>
-          <wp:anchor distT="0" distB="0" distL="0" distR="0" simplePos="0" relativeHeight="15780352" behindDoc="0" locked="0" layoutInCell="1" allowOverlap="1" wp14:anchorId="17D0E0BC" wp14:editId="434A40E6">
-            <wp:simplePos x="0" y="0"/>
-            <wp:positionH relativeFrom="page">
-              <wp:posOffset>3182112</wp:posOffset>
-            </wp:positionH>
-            <wp:positionV relativeFrom="paragraph">
-              <wp:posOffset>681747</wp:posOffset>
-            </wp:positionV>
-            <wp:extent cx="182880" cy="219456"/>
-            <wp:effectExtent l="0" t="0" r="0" b="0"/>
-            <wp:wrapNone/>
-            <wp:docPr id="157" name="image88.png"/>
-            <wp:cNvGraphicFramePr>
-              <a:graphicFrameLocks xmlns:a="http://schemas.openxmlformats.org/drawingml/2006/main" noChangeAspect="1"/>
-            </wp:cNvGraphicFramePr>
-            <a:graphic xmlns:a="http://schemas.openxmlformats.org/drawingml/2006/main">
-              <a:graphicData uri="http://schemas.openxmlformats.org/drawingml/2006/picture">
-                <pic:pic xmlns:pic="http://schemas.openxmlformats.org/drawingml/2006/picture">
-                  <pic:nvPicPr>
-                    <pic:cNvPr id="158" name="image88.png"/>
-                    <pic:cNvPicPr/>
-                  </pic:nvPicPr>
-                  <pic:blipFill>
-                    <a:blip r:embed="rId71" cstate="print"/>
-                    <a:stretch>
-                      <a:fillRect/>
-                    </a:stretch>
-                  </pic:blipFill>
-                  <pic:spPr>
-                    <a:xfrm>
-                      <a:off x="0" y="0"/>
-                      <a:ext cx="182880" cy="219456"/>
-                    </a:xfrm>
-                    <a:prstGeom prst="rect">
-                      <a:avLst/>
-                    </a:prstGeom>
-                  </pic:spPr>
-                </pic:pic>
-              </a:graphicData>
-            </a:graphic>
-          </wp:anchor>
-        </w:drawing>
-      </w:r>
-      <w:r>
-        <w:rPr>
-          <w:noProof/>
-        </w:rPr>
-        <w:drawing>
-          <wp:anchor distT="0" distB="0" distL="0" distR="0" simplePos="0" relativeHeight="15785984" behindDoc="0" locked="0" layoutInCell="1" allowOverlap="1" wp14:anchorId="12A87EAA" wp14:editId="651001B1">
+          <wp:anchor distT="0" distB="0" distL="0" distR="0" simplePos="0" relativeHeight="15785984" behindDoc="0" locked="0" layoutInCell="1" allowOverlap="1" wp14:anchorId="12A87EAA" wp14:editId="5BEB4AF9">
             <wp:simplePos x="0" y="0"/>
             <wp:positionH relativeFrom="page">
               <wp:posOffset>97536</wp:posOffset>
@@ -28114,7 +27366,7 @@
                     <pic:cNvPicPr/>
                   </pic:nvPicPr>
                   <pic:blipFill>
-                    <a:blip r:embed="rId72" cstate="print"/>
+                    <a:blip r:embed="rId58" cstate="print"/>
                     <a:stretch>
                       <a:fillRect/>
                     </a:stretch>
@@ -28907,54 +28159,6 @@
           <w:sz w:val="19"/>
         </w:rPr>
       </w:pPr>
-      <w:r>
-        <w:rPr>
-          <w:noProof/>
-        </w:rPr>
-        <w:drawing>
-          <wp:anchor distT="0" distB="0" distL="0" distR="0" simplePos="0" relativeHeight="15782400" behindDoc="0" locked="0" layoutInCell="1" allowOverlap="1" wp14:anchorId="0C8052E9" wp14:editId="31F964E6">
-            <wp:simplePos x="0" y="0"/>
-            <wp:positionH relativeFrom="page">
-              <wp:posOffset>6507480</wp:posOffset>
-            </wp:positionH>
-            <wp:positionV relativeFrom="paragraph">
-              <wp:posOffset>480198</wp:posOffset>
-            </wp:positionV>
-            <wp:extent cx="188976" cy="222504"/>
-            <wp:effectExtent l="0" t="0" r="0" b="0"/>
-            <wp:wrapNone/>
-            <wp:docPr id="161" name="image90.png"/>
-            <wp:cNvGraphicFramePr>
-              <a:graphicFrameLocks xmlns:a="http://schemas.openxmlformats.org/drawingml/2006/main" noChangeAspect="1"/>
-            </wp:cNvGraphicFramePr>
-            <a:graphic xmlns:a="http://schemas.openxmlformats.org/drawingml/2006/main">
-              <a:graphicData uri="http://schemas.openxmlformats.org/drawingml/2006/picture">
-                <pic:pic xmlns:pic="http://schemas.openxmlformats.org/drawingml/2006/picture">
-                  <pic:nvPicPr>
-                    <pic:cNvPr id="162" name="image90.png"/>
-                    <pic:cNvPicPr/>
-                  </pic:nvPicPr>
-                  <pic:blipFill>
-                    <a:blip r:embed="rId73" cstate="print"/>
-                    <a:stretch>
-                      <a:fillRect/>
-                    </a:stretch>
-                  </pic:blipFill>
-                  <pic:spPr>
-                    <a:xfrm>
-                      <a:off x="0" y="0"/>
-                      <a:ext cx="188976" cy="222504"/>
-                    </a:xfrm>
-                    <a:prstGeom prst="rect">
-                      <a:avLst/>
-                    </a:prstGeom>
-                  </pic:spPr>
-                </pic:pic>
-              </a:graphicData>
-            </a:graphic>
-          </wp:anchor>
-        </w:drawing>
-      </w:r>
       <w:proofErr w:type="spellStart"/>
       <w:r>
         <w:rPr>
@@ -29429,54 +28633,6 @@
           <w:sz w:val="19"/>
         </w:rPr>
       </w:pPr>
-      <w:r>
-        <w:rPr>
-          <w:noProof/>
-        </w:rPr>
-        <w:drawing>
-          <wp:anchor distT="0" distB="0" distL="0" distR="0" simplePos="0" relativeHeight="15782912" behindDoc="0" locked="0" layoutInCell="1" allowOverlap="1" wp14:anchorId="47A0A47F" wp14:editId="78D366E9">
-            <wp:simplePos x="0" y="0"/>
-            <wp:positionH relativeFrom="page">
-              <wp:posOffset>6510528</wp:posOffset>
-            </wp:positionH>
-            <wp:positionV relativeFrom="paragraph">
-              <wp:posOffset>490231</wp:posOffset>
-            </wp:positionV>
-            <wp:extent cx="188976" cy="222504"/>
-            <wp:effectExtent l="0" t="0" r="0" b="0"/>
-            <wp:wrapNone/>
-            <wp:docPr id="163" name="image91.png"/>
-            <wp:cNvGraphicFramePr>
-              <a:graphicFrameLocks xmlns:a="http://schemas.openxmlformats.org/drawingml/2006/main" noChangeAspect="1"/>
-            </wp:cNvGraphicFramePr>
-            <a:graphic xmlns:a="http://schemas.openxmlformats.org/drawingml/2006/main">
-              <a:graphicData uri="http://schemas.openxmlformats.org/drawingml/2006/picture">
-                <pic:pic xmlns:pic="http://schemas.openxmlformats.org/drawingml/2006/picture">
-                  <pic:nvPicPr>
-                    <pic:cNvPr id="164" name="image91.png"/>
-                    <pic:cNvPicPr/>
-                  </pic:nvPicPr>
-                  <pic:blipFill>
-                    <a:blip r:embed="rId74" cstate="print"/>
-                    <a:stretch>
-                      <a:fillRect/>
-                    </a:stretch>
-                  </pic:blipFill>
-                  <pic:spPr>
-                    <a:xfrm>
-                      <a:off x="0" y="0"/>
-                      <a:ext cx="188976" cy="222504"/>
-                    </a:xfrm>
-                    <a:prstGeom prst="rect">
-                      <a:avLst/>
-                    </a:prstGeom>
-                  </pic:spPr>
-                </pic:pic>
-              </a:graphicData>
-            </a:graphic>
-          </wp:anchor>
-        </w:drawing>
-      </w:r>
       <w:r>
         <w:rPr>
           <w:sz w:val="19"/>
@@ -29673,7 +28829,7 @@
                     <pic:cNvPicPr/>
                   </pic:nvPicPr>
                   <pic:blipFill>
-                    <a:blip r:embed="rId75" cstate="print"/>
+                    <a:blip r:embed="rId59" cstate="print"/>
                     <a:stretch>
                       <a:fillRect/>
                     </a:stretch>
@@ -29695,54 +28851,6 @@
       </w:r>
       <w:r>
         <w:rPr>
-          <w:noProof/>
-        </w:rPr>
-        <w:drawing>
-          <wp:anchor distT="0" distB="0" distL="0" distR="0" simplePos="0" relativeHeight="15785472" behindDoc="0" locked="0" layoutInCell="1" allowOverlap="1" wp14:anchorId="449FC099" wp14:editId="3FAC8686">
-            <wp:simplePos x="0" y="0"/>
-            <wp:positionH relativeFrom="page">
-              <wp:posOffset>6513576</wp:posOffset>
-            </wp:positionH>
-            <wp:positionV relativeFrom="paragraph">
-              <wp:posOffset>916062</wp:posOffset>
-            </wp:positionV>
-            <wp:extent cx="192023" cy="246888"/>
-            <wp:effectExtent l="0" t="0" r="0" b="0"/>
-            <wp:wrapNone/>
-            <wp:docPr id="167" name="image93.jpeg"/>
-            <wp:cNvGraphicFramePr>
-              <a:graphicFrameLocks xmlns:a="http://schemas.openxmlformats.org/drawingml/2006/main" noChangeAspect="1"/>
-            </wp:cNvGraphicFramePr>
-            <a:graphic xmlns:a="http://schemas.openxmlformats.org/drawingml/2006/main">
-              <a:graphicData uri="http://schemas.openxmlformats.org/drawingml/2006/picture">
-                <pic:pic xmlns:pic="http://schemas.openxmlformats.org/drawingml/2006/picture">
-                  <pic:nvPicPr>
-                    <pic:cNvPr id="168" name="image93.jpeg"/>
-                    <pic:cNvPicPr/>
-                  </pic:nvPicPr>
-                  <pic:blipFill>
-                    <a:blip r:embed="rId76" cstate="print"/>
-                    <a:stretch>
-                      <a:fillRect/>
-                    </a:stretch>
-                  </pic:blipFill>
-                  <pic:spPr>
-                    <a:xfrm>
-                      <a:off x="0" y="0"/>
-                      <a:ext cx="192023" cy="246888"/>
-                    </a:xfrm>
-                    <a:prstGeom prst="rect">
-                      <a:avLst/>
-                    </a:prstGeom>
-                  </pic:spPr>
-                </pic:pic>
-              </a:graphicData>
-            </a:graphic>
-          </wp:anchor>
-        </w:drawing>
-      </w:r>
-      <w:r>
-        <w:rPr>
           <w:w w:val="95"/>
         </w:rPr>
         <w:t xml:space="preserve">Bei einer Unterredung zwischen Eugen Zimmerer, </w:t>
@@ -29806,54 +28914,6 @@
           <w:sz w:val="19"/>
         </w:rPr>
       </w:pPr>
-      <w:r>
-        <w:rPr>
-          <w:noProof/>
-        </w:rPr>
-        <w:drawing>
-          <wp:anchor distT="0" distB="0" distL="0" distR="0" simplePos="0" relativeHeight="15783424" behindDoc="0" locked="0" layoutInCell="1" allowOverlap="1" wp14:anchorId="58B18D75" wp14:editId="2E8CA5FC">
-            <wp:simplePos x="0" y="0"/>
-            <wp:positionH relativeFrom="page">
-              <wp:posOffset>6516623</wp:posOffset>
-            </wp:positionH>
-            <wp:positionV relativeFrom="paragraph">
-              <wp:posOffset>338720</wp:posOffset>
-            </wp:positionV>
-            <wp:extent cx="192023" cy="219456"/>
-            <wp:effectExtent l="0" t="0" r="0" b="0"/>
-            <wp:wrapNone/>
-            <wp:docPr id="169" name="image94.png"/>
-            <wp:cNvGraphicFramePr>
-              <a:graphicFrameLocks xmlns:a="http://schemas.openxmlformats.org/drawingml/2006/main" noChangeAspect="1"/>
-            </wp:cNvGraphicFramePr>
-            <a:graphic xmlns:a="http://schemas.openxmlformats.org/drawingml/2006/main">
-              <a:graphicData uri="http://schemas.openxmlformats.org/drawingml/2006/picture">
-                <pic:pic xmlns:pic="http://schemas.openxmlformats.org/drawingml/2006/picture">
-                  <pic:nvPicPr>
-                    <pic:cNvPr id="170" name="image94.png"/>
-                    <pic:cNvPicPr/>
-                  </pic:nvPicPr>
-                  <pic:blipFill>
-                    <a:blip r:embed="rId77" cstate="print"/>
-                    <a:stretch>
-                      <a:fillRect/>
-                    </a:stretch>
-                  </pic:blipFill>
-                  <pic:spPr>
-                    <a:xfrm>
-                      <a:off x="0" y="0"/>
-                      <a:ext cx="192023" cy="219456"/>
-                    </a:xfrm>
-                    <a:prstGeom prst="rect">
-                      <a:avLst/>
-                    </a:prstGeom>
-                  </pic:spPr>
-                </pic:pic>
-              </a:graphicData>
-            </a:graphic>
-          </wp:anchor>
-        </w:drawing>
-      </w:r>
       <w:r>
         <w:rPr>
           <w:i/>
@@ -30226,54 +29286,6 @@
         <w:spacing w:before="3" w:line="252" w:lineRule="auto"/>
         <w:ind w:left="927" w:right="1245" w:firstLine="3"/>
       </w:pPr>
-      <w:r>
-        <w:rPr>
-          <w:noProof/>
-        </w:rPr>
-        <w:drawing>
-          <wp:anchor distT="0" distB="0" distL="0" distR="0" simplePos="0" relativeHeight="15780864" behindDoc="0" locked="0" layoutInCell="1" allowOverlap="1" wp14:anchorId="64C87E46" wp14:editId="7AA13970">
-            <wp:simplePos x="0" y="0"/>
-            <wp:positionH relativeFrom="page">
-              <wp:posOffset>3191256</wp:posOffset>
-            </wp:positionH>
-            <wp:positionV relativeFrom="paragraph">
-              <wp:posOffset>41921</wp:posOffset>
-            </wp:positionV>
-            <wp:extent cx="182880" cy="222504"/>
-            <wp:effectExtent l="0" t="0" r="0" b="0"/>
-            <wp:wrapNone/>
-            <wp:docPr id="171" name="image95.png"/>
-            <wp:cNvGraphicFramePr>
-              <a:graphicFrameLocks xmlns:a="http://schemas.openxmlformats.org/drawingml/2006/main" noChangeAspect="1"/>
-            </wp:cNvGraphicFramePr>
-            <a:graphic xmlns:a="http://schemas.openxmlformats.org/drawingml/2006/main">
-              <a:graphicData uri="http://schemas.openxmlformats.org/drawingml/2006/picture">
-                <pic:pic xmlns:pic="http://schemas.openxmlformats.org/drawingml/2006/picture">
-                  <pic:nvPicPr>
-                    <pic:cNvPr id="172" name="image95.png"/>
-                    <pic:cNvPicPr/>
-                  </pic:nvPicPr>
-                  <pic:blipFill>
-                    <a:blip r:embed="rId78" cstate="print"/>
-                    <a:stretch>
-                      <a:fillRect/>
-                    </a:stretch>
-                  </pic:blipFill>
-                  <pic:spPr>
-                    <a:xfrm>
-                      <a:off x="0" y="0"/>
-                      <a:ext cx="182880" cy="222504"/>
-                    </a:xfrm>
-                    <a:prstGeom prst="rect">
-                      <a:avLst/>
-                    </a:prstGeom>
-                  </pic:spPr>
-                </pic:pic>
-              </a:graphicData>
-            </a:graphic>
-          </wp:anchor>
-        </w:drawing>
-      </w:r>
       <w:r>
         <w:rPr>
           <w:w w:val="95"/>
@@ -30535,7 +29547,7 @@
                     <pic:cNvPicPr/>
                   </pic:nvPicPr>
                   <pic:blipFill>
-                    <a:blip r:embed="rId79" cstate="print"/>
+                    <a:blip r:embed="rId60" cstate="print"/>
                     <a:stretch>
                       <a:fillRect/>
                     </a:stretch>
@@ -30815,54 +29827,6 @@
       </w:pPr>
       <w:r>
         <w:rPr>
-          <w:noProof/>
-        </w:rPr>
-        <w:drawing>
-          <wp:anchor distT="0" distB="0" distL="0" distR="0" simplePos="0" relativeHeight="486685184" behindDoc="1" locked="0" layoutInCell="1" allowOverlap="1" wp14:anchorId="4E2B41EE" wp14:editId="6C8D1D8D">
-            <wp:simplePos x="0" y="0"/>
-            <wp:positionH relativeFrom="page">
-              <wp:posOffset>2916936</wp:posOffset>
-            </wp:positionH>
-            <wp:positionV relativeFrom="paragraph">
-              <wp:posOffset>261377</wp:posOffset>
-            </wp:positionV>
-            <wp:extent cx="475488" cy="219456"/>
-            <wp:effectExtent l="0" t="0" r="0" b="0"/>
-            <wp:wrapNone/>
-            <wp:docPr id="175" name="image97.png"/>
-            <wp:cNvGraphicFramePr>
-              <a:graphicFrameLocks xmlns:a="http://schemas.openxmlformats.org/drawingml/2006/main" noChangeAspect="1"/>
-            </wp:cNvGraphicFramePr>
-            <a:graphic xmlns:a="http://schemas.openxmlformats.org/drawingml/2006/main">
-              <a:graphicData uri="http://schemas.openxmlformats.org/drawingml/2006/picture">
-                <pic:pic xmlns:pic="http://schemas.openxmlformats.org/drawingml/2006/picture">
-                  <pic:nvPicPr>
-                    <pic:cNvPr id="176" name="image97.png"/>
-                    <pic:cNvPicPr/>
-                  </pic:nvPicPr>
-                  <pic:blipFill>
-                    <a:blip r:embed="rId80" cstate="print"/>
-                    <a:stretch>
-                      <a:fillRect/>
-                    </a:stretch>
-                  </pic:blipFill>
-                  <pic:spPr>
-                    <a:xfrm>
-                      <a:off x="0" y="0"/>
-                      <a:ext cx="475488" cy="219456"/>
-                    </a:xfrm>
-                    <a:prstGeom prst="rect">
-                      <a:avLst/>
-                    </a:prstGeom>
-                  </pic:spPr>
-                </pic:pic>
-              </a:graphicData>
-            </a:graphic>
-          </wp:anchor>
-        </w:drawing>
-      </w:r>
-      <w:r>
-        <w:rPr>
           <w:w w:val="95"/>
           <w:sz w:val="19"/>
         </w:rPr>
@@ -31112,54 +30076,6 @@
       </w:pPr>
       <w:r>
         <w:rPr>
-          <w:noProof/>
-        </w:rPr>
-        <w:drawing>
-          <wp:anchor distT="0" distB="0" distL="0" distR="0" simplePos="0" relativeHeight="15781888" behindDoc="0" locked="0" layoutInCell="1" allowOverlap="1" wp14:anchorId="7CB39F1B" wp14:editId="11EBDCCD">
-            <wp:simplePos x="0" y="0"/>
-            <wp:positionH relativeFrom="page">
-              <wp:posOffset>3218688</wp:posOffset>
-            </wp:positionH>
-            <wp:positionV relativeFrom="paragraph">
-              <wp:posOffset>215022</wp:posOffset>
-            </wp:positionV>
-            <wp:extent cx="179831" cy="225552"/>
-            <wp:effectExtent l="0" t="0" r="0" b="0"/>
-            <wp:wrapNone/>
-            <wp:docPr id="177" name="image98.png"/>
-            <wp:cNvGraphicFramePr>
-              <a:graphicFrameLocks xmlns:a="http://schemas.openxmlformats.org/drawingml/2006/main" noChangeAspect="1"/>
-            </wp:cNvGraphicFramePr>
-            <a:graphic xmlns:a="http://schemas.openxmlformats.org/drawingml/2006/main">
-              <a:graphicData uri="http://schemas.openxmlformats.org/drawingml/2006/picture">
-                <pic:pic xmlns:pic="http://schemas.openxmlformats.org/drawingml/2006/picture">
-                  <pic:nvPicPr>
-                    <pic:cNvPr id="178" name="image98.png"/>
-                    <pic:cNvPicPr/>
-                  </pic:nvPicPr>
-                  <pic:blipFill>
-                    <a:blip r:embed="rId81" cstate="print"/>
-                    <a:stretch>
-                      <a:fillRect/>
-                    </a:stretch>
-                  </pic:blipFill>
-                  <pic:spPr>
-                    <a:xfrm>
-                      <a:off x="0" y="0"/>
-                      <a:ext cx="179831" cy="225552"/>
-                    </a:xfrm>
-                    <a:prstGeom prst="rect">
-                      <a:avLst/>
-                    </a:prstGeom>
-                  </pic:spPr>
-                </pic:pic>
-              </a:graphicData>
-            </a:graphic>
-          </wp:anchor>
-        </w:drawing>
-      </w:r>
-      <w:r>
-        <w:rPr>
           <w:w w:val="95"/>
           <w:sz w:val="19"/>
         </w:rPr>
@@ -31378,54 +30294,6 @@
           <w:sz w:val="19"/>
         </w:rPr>
       </w:pPr>
-      <w:r>
-        <w:rPr>
-          <w:noProof/>
-        </w:rPr>
-        <w:drawing>
-          <wp:anchor distT="0" distB="0" distL="0" distR="0" simplePos="0" relativeHeight="15783936" behindDoc="0" locked="0" layoutInCell="1" allowOverlap="1" wp14:anchorId="2082600B" wp14:editId="44AB48FB">
-            <wp:simplePos x="0" y="0"/>
-            <wp:positionH relativeFrom="page">
-              <wp:posOffset>6525768</wp:posOffset>
-            </wp:positionH>
-            <wp:positionV relativeFrom="paragraph">
-              <wp:posOffset>-236208</wp:posOffset>
-            </wp:positionV>
-            <wp:extent cx="188976" cy="222504"/>
-            <wp:effectExtent l="0" t="0" r="0" b="0"/>
-            <wp:wrapNone/>
-            <wp:docPr id="179" name="image99.png"/>
-            <wp:cNvGraphicFramePr>
-              <a:graphicFrameLocks xmlns:a="http://schemas.openxmlformats.org/drawingml/2006/main" noChangeAspect="1"/>
-            </wp:cNvGraphicFramePr>
-            <a:graphic xmlns:a="http://schemas.openxmlformats.org/drawingml/2006/main">
-              <a:graphicData uri="http://schemas.openxmlformats.org/drawingml/2006/picture">
-                <pic:pic xmlns:pic="http://schemas.openxmlformats.org/drawingml/2006/picture">
-                  <pic:nvPicPr>
-                    <pic:cNvPr id="180" name="image99.png"/>
-                    <pic:cNvPicPr/>
-                  </pic:nvPicPr>
-                  <pic:blipFill>
-                    <a:blip r:embed="rId82" cstate="print"/>
-                    <a:stretch>
-                      <a:fillRect/>
-                    </a:stretch>
-                  </pic:blipFill>
-                  <pic:spPr>
-                    <a:xfrm>
-                      <a:off x="0" y="0"/>
-                      <a:ext cx="188976" cy="222504"/>
-                    </a:xfrm>
-                    <a:prstGeom prst="rect">
-                      <a:avLst/>
-                    </a:prstGeom>
-                  </pic:spPr>
-                </pic:pic>
-              </a:graphicData>
-            </a:graphic>
-          </wp:anchor>
-        </w:drawing>
-      </w:r>
       <w:proofErr w:type="spellStart"/>
       <w:r>
         <w:rPr>

</xml_diff>